<commit_message>
added link to repository
</commit_message>
<xml_diff>
--- a/Assignment1_answers.docx
+++ b/Assignment1_answers.docx
@@ -32,6 +32,32 @@
     </w:p>
     <w:p/>
     <w:p>
+      <w:r>
+        <w:t xml:space="preserve">Link to repository: </w:t>
+      </w:r>
+      <w:hyperlink r:id="rId5" w:history="1">
+        <w:r>
+          <w:rPr>
+            <w:rStyle w:val="Hyperlink"/>
+          </w:rPr>
+          <w:t>ads1_assignment1_</w:t>
+        </w:r>
+        <w:r>
+          <w:rPr>
+            <w:rStyle w:val="Hyperlink"/>
+          </w:rPr>
+          <w:t>r</w:t>
+        </w:r>
+        <w:r>
+          <w:rPr>
+            <w:rStyle w:val="Hyperlink"/>
+          </w:rPr>
+          <w:t>epository</w:t>
+        </w:r>
+      </w:hyperlink>
+    </w:p>
+    <w:p/>
+    <w:p>
       <w:pPr>
         <w:pStyle w:val="ListParagraph"/>
         <w:numPr>
@@ -47,14 +73,7 @@
           <w:b/>
           <w:bCs/>
         </w:rPr>
-        <w:t xml:space="preserve"> </w:t>
-      </w:r>
-      <w:r>
-        <w:rPr>
-          <w:b/>
-          <w:bCs/>
-        </w:rPr>
-        <w:t>Produce a line plot showing multiple lines with proper labels and legend. Describe</w:t>
+        <w:t xml:space="preserve"> Produce a line plot showing multiple lines with proper labels and legend. Describe</w:t>
       </w:r>
       <w:r>
         <w:rPr>
@@ -99,7 +118,7 @@
       <w:r>
         <w:t xml:space="preserve">Data Source: </w:t>
       </w:r>
-      <w:hyperlink r:id="rId5" w:history="1">
+      <w:hyperlink r:id="rId6" w:history="1">
         <w:r>
           <w:rPr>
             <w:rStyle w:val="Hyperlink"/>
@@ -134,7 +153,7 @@
                     </pic:cNvPicPr>
                   </pic:nvPicPr>
                   <pic:blipFill>
-                    <a:blip r:embed="rId6" cstate="print">
+                    <a:blip r:embed="rId7" cstate="print">
                       <a:extLst>
                         <a:ext uri="{28A0092B-C50C-407E-A947-70E740481C1C}">
                           <a14:useLocalDpi xmlns:a14="http://schemas.microsoft.com/office/drawing/2010/main" val="0"/>
@@ -193,10 +212,18 @@
         <w:t>This chart shows, almost every country follows a similar pattern and across the years total meat consumption in these countries are steadily increased and expecting to reach the top values in year 2026. Also, by looking at this graph</w:t>
       </w:r>
       <w:r>
-        <w:t xml:space="preserve"> it is clear that </w:t>
-      </w:r>
-      <w:r>
-        <w:t xml:space="preserve">Canada’s meat consumption is significantly higher than any other country. </w:t>
+        <w:t xml:space="preserve"> </w:t>
+      </w:r>
+      <w:proofErr w:type="gramStart"/>
+      <w:r>
+        <w:t xml:space="preserve">it is clear that </w:t>
+      </w:r>
+      <w:r>
+        <w:t>Canada’s</w:t>
+      </w:r>
+      <w:proofErr w:type="gramEnd"/>
+      <w:r>
+        <w:t xml:space="preserve"> meat consumption is significantly higher than any other country. </w:t>
       </w:r>
       <w:r>
         <w:t xml:space="preserve">While lowest recorded meat consumption in Colombia is in year 2010, it has drastically increased over the years. </w:t>
@@ -301,7 +328,7 @@
       <w:r>
         <w:t xml:space="preserve">Data source: </w:t>
       </w:r>
-      <w:hyperlink r:id="rId7" w:history="1">
+      <w:hyperlink r:id="rId8" w:history="1">
         <w:r>
           <w:rPr>
             <w:rStyle w:val="Hyperlink"/>
@@ -317,7 +344,7 @@
       <w:r>
         <w:t xml:space="preserve">References used: </w:t>
       </w:r>
-      <w:hyperlink r:id="rId8" w:history="1">
+      <w:hyperlink r:id="rId9" w:history="1">
         <w:r>
           <w:rPr>
             <w:rStyle w:val="Hyperlink"/>
@@ -352,7 +379,7 @@
                     </pic:cNvPicPr>
                   </pic:nvPicPr>
                   <pic:blipFill>
-                    <a:blip r:embed="rId9" cstate="print">
+                    <a:blip r:embed="rId10" cstate="print">
                       <a:extLst>
                         <a:ext uri="{28A0092B-C50C-407E-A947-70E740481C1C}">
                           <a14:useLocalDpi xmlns:a14="http://schemas.microsoft.com/office/drawing/2010/main" val="0"/>
@@ -414,7 +441,15 @@
         <w:tab/>
       </w:r>
       <w:r>
-        <w:t xml:space="preserve">This histogram shows that, the majority of the player’s batting average is in 35-50 range and the highest number of players has an average within 40-45 range. While about 10 players have the lowest average, only one player has a recorded average within 95-100 range, which is exceptional. </w:t>
+        <w:t xml:space="preserve">This histogram shows that, </w:t>
+      </w:r>
+      <w:proofErr w:type="gramStart"/>
+      <w:r>
+        <w:t>the majority of</w:t>
+      </w:r>
+      <w:proofErr w:type="gramEnd"/>
+      <w:r>
+        <w:t xml:space="preserve"> the player’s batting average is in 35-50 range and the highest number of players has an average within 40-45 range. While about 10 players have the lowest average, only one player has a recorded average within 95-100 range, which is exceptional. </w:t>
       </w:r>
     </w:p>
     <w:p>
@@ -461,7 +496,6 @@
         </w:numPr>
       </w:pPr>
       <w:r>
-        <w:lastRenderedPageBreak/>
         <w:t>Pie chart:</w:t>
       </w:r>
     </w:p>
@@ -475,7 +509,7 @@
       <w:r>
         <w:t xml:space="preserve"> </w:t>
       </w:r>
-      <w:hyperlink r:id="rId10" w:history="1">
+      <w:hyperlink r:id="rId11" w:history="1">
         <w:r>
           <w:rPr>
             <w:rStyle w:val="Hyperlink"/>
@@ -515,7 +549,7 @@
                     </pic:cNvPicPr>
                   </pic:nvPicPr>
                   <pic:blipFill>
-                    <a:blip r:embed="rId11" cstate="print">
+                    <a:blip r:embed="rId12" cstate="print">
                       <a:extLst>
                         <a:ext uri="{28A0092B-C50C-407E-A947-70E740481C1C}">
                           <a14:useLocalDpi xmlns:a14="http://schemas.microsoft.com/office/drawing/2010/main" val="0"/>
@@ -1501,6 +1535,18 @@
     <w:basedOn w:val="DefaultParagraphFont"/>
     <w:rsid w:val="00370513"/>
   </w:style>
+  <w:style w:type="character" w:styleId="FollowedHyperlink">
+    <w:name w:val="FollowedHyperlink"/>
+    <w:basedOn w:val="DefaultParagraphFont"/>
+    <w:uiPriority w:val="99"/>
+    <w:semiHidden/>
+    <w:unhideWhenUsed/>
+    <w:rsid w:val="00DB3487"/>
+    <w:rPr>
+      <w:color w:val="954F72" w:themeColor="followedHyperlink"/>
+      <w:u w:val="single"/>
+    </w:rPr>
+  </w:style>
 </w:styles>
 </file>
 

</xml_diff>